<commit_message>
alterando o documento registro de reunioes
</commit_message>
<xml_diff>
--- a/Documentação/Registro das Reuniões.docx
+++ b/Documentação/Registro das Reuniões.docx
@@ -456,13 +456,7 @@
         <w:rPr>
           <w:lang w:val="pt-BR"/>
         </w:rPr>
-        <w:t xml:space="preserve"> 0</w:t>
-      </w:r>
-      <w:r>
-        <w:rPr>
-          <w:lang w:val="pt-BR"/>
-        </w:rPr>
-        <w:t>2</w:t>
+        <w:t xml:space="preserve"> 02</w:t>
       </w:r>
     </w:p>
     <w:p>
@@ -482,7 +476,13 @@
         <w:rPr>
           <w:lang w:val="pt-BR"/>
         </w:rPr>
-        <w:t xml:space="preserve"> 06</w:t>
+        <w:t xml:space="preserve"> </w:t>
+      </w:r>
+      <w:r>
+        <w:rPr>
+          <w:lang w:val="pt-BR"/>
+        </w:rPr>
+        <w:t>07</w:t>
       </w:r>
       <w:r>
         <w:rPr>
@@ -604,65 +604,287 @@
         <w:rPr>
           <w:lang w:val="pt-BR"/>
         </w:rPr>
-        <w:t>Anderson</w:t>
+        <w:t>Danilo Dantas (Cliente)</w:t>
+      </w:r>
+    </w:p>
+    <w:p>
+      <w:pPr>
+        <w:ind w:firstLine="2160"/>
+        <w:rPr>
+          <w:lang w:val="pt-BR"/>
+        </w:rPr>
+      </w:pPr>
+    </w:p>
+    <w:p>
+      <w:pPr>
+        <w:jc w:val="both"/>
+        <w:rPr>
+          <w:lang w:val="pt-BR"/>
+        </w:rPr>
+      </w:pPr>
+      <w:r>
+        <w:rPr>
+          <w:b/>
+          <w:lang w:val="pt-BR"/>
+        </w:rPr>
+        <w:t>Descrição:</w:t>
+      </w:r>
+      <w:r>
+        <w:rPr>
+          <w:lang w:val="pt-BR"/>
+        </w:rPr>
+        <w:t xml:space="preserve"> Foi discutido sobre</w:t>
+      </w:r>
+    </w:p>
+    <w:p>
+      <w:pPr>
+        <w:jc w:val="both"/>
+        <w:rPr>
+          <w:lang w:val="pt-BR"/>
+        </w:rPr>
+      </w:pPr>
+      <w:r>
+        <w:rPr>
+          <w:lang w:val="pt-BR"/>
+        </w:rPr>
+        <w:t xml:space="preserve">É necessário concluir as </w:t>
+      </w:r>
+      <w:proofErr w:type="gramStart"/>
+      <w:r>
+        <w:rPr>
+          <w:lang w:val="pt-BR"/>
+        </w:rPr>
+        <w:t>3</w:t>
+      </w:r>
+      <w:proofErr w:type="gramEnd"/>
+      <w:r>
+        <w:rPr>
+          <w:lang w:val="pt-BR"/>
+        </w:rPr>
+        <w:t xml:space="preserve"> documentações (Arquitetura </w:t>
+      </w:r>
+      <w:proofErr w:type="spellStart"/>
+      <w:r>
+        <w:rPr>
+          <w:lang w:val="pt-BR"/>
+        </w:rPr>
+        <w:t>Tássio</w:t>
+      </w:r>
+      <w:proofErr w:type="spellEnd"/>
+      <w:r>
+        <w:rPr>
+          <w:lang w:val="pt-BR"/>
+        </w:rPr>
+        <w:t xml:space="preserve">, plano de projeto e </w:t>
+      </w:r>
+      <w:r>
+        <w:rPr>
+          <w:lang w:val="pt-BR"/>
+        </w:rPr>
+        <w:t>modelo de visão</w:t>
+      </w:r>
+      <w:r>
+        <w:rPr>
+          <w:lang w:val="pt-BR"/>
+        </w:rPr>
+        <w:t xml:space="preserve"> Ronaldo;  </w:t>
+      </w:r>
+      <w:proofErr w:type="spellStart"/>
+      <w:r>
+        <w:rPr>
+          <w:lang w:val="pt-BR"/>
+        </w:rPr>
+        <w:t>backlog</w:t>
+      </w:r>
+      <w:proofErr w:type="spellEnd"/>
+      <w:r>
+        <w:rPr>
+          <w:lang w:val="pt-BR"/>
+        </w:rPr>
+        <w:t xml:space="preserve">/documentação das reuniões - </w:t>
+      </w:r>
+      <w:proofErr w:type="spellStart"/>
+      <w:r>
+        <w:rPr>
+          <w:lang w:val="pt-BR"/>
+        </w:rPr>
+        <w:t>Klébson</w:t>
+      </w:r>
+      <w:proofErr w:type="spellEnd"/>
+      <w:r>
+        <w:rPr>
+          <w:lang w:val="pt-BR"/>
+        </w:rPr>
+        <w:t xml:space="preserve">), atualizar </w:t>
+      </w:r>
+      <w:proofErr w:type="spellStart"/>
+      <w:r>
+        <w:rPr>
+          <w:lang w:val="pt-BR"/>
+        </w:rPr>
+        <w:t>backlog</w:t>
+      </w:r>
+      <w:proofErr w:type="spellEnd"/>
+      <w:r>
+        <w:rPr>
+          <w:lang w:val="pt-BR"/>
+        </w:rPr>
+        <w:t>, definir alguém para teste e realizar o teste propriamente dito, implementar histórico .</w:t>
+      </w:r>
+    </w:p>
+    <w:p>
+      <w:pPr>
+        <w:jc w:val="both"/>
+        <w:rPr>
+          <w:lang w:val="pt-BR"/>
+        </w:rPr>
+      </w:pPr>
+      <w:r>
+        <w:rPr>
+          <w:lang w:val="pt-BR"/>
+        </w:rPr>
+        <w:t>2º Sprint Ajustes (</w:t>
+      </w:r>
+      <w:r>
+        <w:rPr>
+          <w:lang w:val="pt-BR"/>
+        </w:rPr>
+        <w:t xml:space="preserve">atualizar </w:t>
+      </w:r>
+      <w:proofErr w:type="spellStart"/>
+      <w:r>
+        <w:rPr>
+          <w:lang w:val="pt-BR"/>
+        </w:rPr>
+        <w:t>backlog</w:t>
+      </w:r>
+      <w:proofErr w:type="spellEnd"/>
+      <w:r>
+        <w:rPr>
+          <w:lang w:val="pt-BR"/>
+        </w:rPr>
+        <w:t xml:space="preserve">, definir alguém para teste e realizar o teste propriamente dito, </w:t>
+      </w:r>
+      <w:proofErr w:type="gramStart"/>
+      <w:r>
+        <w:rPr>
+          <w:lang w:val="pt-BR"/>
+        </w:rPr>
+        <w:t>implementar</w:t>
+      </w:r>
+      <w:proofErr w:type="gramEnd"/>
+      <w:r>
+        <w:rPr>
+          <w:lang w:val="pt-BR"/>
+        </w:rPr>
+        <w:t xml:space="preserve"> histórico</w:t>
+      </w:r>
+      <w:r>
+        <w:rPr>
+          <w:lang w:val="pt-BR"/>
+        </w:rPr>
+        <w:t xml:space="preserve">) e conversor de temperatura </w:t>
+      </w:r>
+    </w:p>
+    <w:p>
+      <w:pPr>
+        <w:jc w:val="both"/>
+        <w:rPr>
+          <w:lang w:val="pt-BR"/>
+        </w:rPr>
+      </w:pPr>
+    </w:p>
+    <w:p>
+      <w:pPr>
+        <w:rPr>
+          <w:lang w:val="pt-BR"/>
+        </w:rPr>
+      </w:pPr>
+      <w:r>
+        <w:rPr>
+          <w:b/>
+          <w:lang w:val="pt-BR"/>
+        </w:rPr>
+        <w:t>OBS.:</w:t>
+      </w:r>
+      <w:r>
+        <w:rPr>
+          <w:lang w:val="pt-BR"/>
+        </w:rPr>
+        <w:t xml:space="preserve"> </w:t>
+      </w:r>
+      <w:r>
+        <w:rPr>
+          <w:lang w:val="pt-BR"/>
+        </w:rPr>
+        <w:t>Previsto para ser entregue dia 14 de Julho</w:t>
+      </w:r>
+    </w:p>
+    <w:p>
+      <w:pPr>
+        <w:rPr>
+          <w:lang w:val="pt-BR"/>
+        </w:rPr>
+      </w:pPr>
+      <w:r>
+        <w:rPr>
+          <w:lang w:val="pt-BR"/>
+        </w:rPr>
+        <w:tab/>
+        <w:t xml:space="preserve">*organizar o </w:t>
+      </w:r>
+      <w:proofErr w:type="spellStart"/>
+      <w:r>
+        <w:rPr>
+          <w:lang w:val="pt-BR"/>
+        </w:rPr>
+        <w:t>git</w:t>
+      </w:r>
+      <w:proofErr w:type="spellEnd"/>
+      <w:r>
+        <w:rPr>
+          <w:lang w:val="pt-BR"/>
+        </w:rPr>
+        <w:t xml:space="preserve"> </w:t>
+      </w:r>
+    </w:p>
+    <w:p>
+      <w:pPr>
+        <w:rPr>
+          <w:lang w:val="pt-BR"/>
+        </w:rPr>
+      </w:pPr>
+      <w:r>
+        <w:rPr>
+          <w:lang w:val="pt-BR"/>
+        </w:rPr>
+        <w:tab/>
+        <w:t xml:space="preserve">*Fazer o </w:t>
+      </w:r>
+      <w:proofErr w:type="spellStart"/>
+      <w:r>
+        <w:rPr>
+          <w:lang w:val="pt-BR"/>
+        </w:rPr>
+        <w:t>commit</w:t>
+      </w:r>
+      <w:proofErr w:type="spellEnd"/>
+      <w:r>
+        <w:rPr>
+          <w:lang w:val="pt-BR"/>
+        </w:rPr>
+        <w:t xml:space="preserve"> de maneira adequada (nas dadas certas, com os arquivos modificados e com todos participando</w:t>
+      </w:r>
+      <w:proofErr w:type="gramStart"/>
+      <w:r>
+        <w:rPr>
+          <w:lang w:val="pt-BR"/>
+        </w:rPr>
+        <w:t>)</w:t>
       </w:r>
       <w:bookmarkStart w:id="0" w:name="_GoBack"/>
       <w:bookmarkEnd w:id="0"/>
-      <w:r>
-        <w:rPr>
-          <w:lang w:val="pt-BR"/>
-        </w:rPr>
-        <w:t xml:space="preserve"> </w:t>
-      </w:r>
-    </w:p>
-    <w:p>
-      <w:pPr>
-        <w:ind w:firstLine="2160"/>
-        <w:rPr>
-          <w:lang w:val="pt-BR"/>
-        </w:rPr>
-      </w:pPr>
-    </w:p>
-    <w:p>
-      <w:pPr>
-        <w:jc w:val="both"/>
-        <w:rPr>
-          <w:lang w:val="pt-BR"/>
-        </w:rPr>
-      </w:pPr>
-      <w:r>
-        <w:rPr>
-          <w:b/>
-          <w:lang w:val="pt-BR"/>
-        </w:rPr>
-        <w:t>Descrição:</w:t>
-      </w:r>
-      <w:r>
-        <w:rPr>
-          <w:lang w:val="pt-BR"/>
-        </w:rPr>
-        <w:t xml:space="preserve"> Foi discutido sobre</w:t>
-      </w:r>
-    </w:p>
-    <w:p>
-      <w:pPr>
-        <w:rPr>
-          <w:lang w:val="pt-BR"/>
-        </w:rPr>
-      </w:pPr>
-      <w:r>
-        <w:rPr>
-          <w:b/>
-          <w:lang w:val="pt-BR"/>
-        </w:rPr>
-        <w:t>OBS.:</w:t>
-      </w:r>
-      <w:r>
-        <w:rPr>
-          <w:lang w:val="pt-BR"/>
-        </w:rPr>
-        <w:t xml:space="preserve"> </w:t>
-      </w:r>
+      <w:proofErr w:type="gramEnd"/>
     </w:p>
     <w:p>
       <w:pPr>

</xml_diff>

<commit_message>
Foi atualizado o arquivo documentação 2º Sprint
</commit_message>
<xml_diff>
--- a/Documentação/Registro das Reuniões.docx
+++ b/Documentação/Registro das Reuniões.docx
@@ -11,42 +11,52 @@
           <w:lang w:val="pt-BR"/>
         </w:rPr>
       </w:pPr>
-      <w:r>
+    </w:p>
+    <w:p>
+      <w:pPr>
+        <w:jc w:val="center"/>
         <w:rPr>
           <w:b/>
           <w:sz w:val="28"/>
           <w:lang w:val="pt-BR"/>
         </w:rPr>
-        <w:t>Registro</w:t>
-      </w:r>
+      </w:pPr>
       <w:r>
         <w:rPr>
           <w:b/>
           <w:sz w:val="28"/>
           <w:lang w:val="pt-BR"/>
         </w:rPr>
-        <w:t xml:space="preserve"> das Reuniões</w:t>
-      </w:r>
-    </w:p>
-    <w:p>
-      <w:pPr>
-        <w:jc w:val="center"/>
+        <w:t>Registro</w:t>
+      </w:r>
+      <w:r>
         <w:rPr>
           <w:b/>
           <w:sz w:val="28"/>
           <w:lang w:val="pt-BR"/>
         </w:rPr>
-      </w:pPr>
-    </w:p>
-    <w:p>
-      <w:pPr>
-        <w:rPr>
-          <w:lang w:val="pt-BR"/>
-        </w:rPr>
-      </w:pPr>
-      <w:r>
+        <w:t xml:space="preserve"> das Reuniões</w:t>
+      </w:r>
+    </w:p>
+    <w:p>
+      <w:pPr>
+        <w:jc w:val="center"/>
         <w:rPr>
           <w:b/>
+          <w:sz w:val="28"/>
+          <w:lang w:val="pt-BR"/>
+        </w:rPr>
+      </w:pPr>
+    </w:p>
+    <w:p>
+      <w:pPr>
+        <w:rPr>
+          <w:lang w:val="pt-BR"/>
+        </w:rPr>
+      </w:pPr>
+      <w:r>
+        <w:rPr>
+          <w:b/>
           <w:lang w:val="pt-BR"/>
         </w:rPr>
         <w:t>Reunião</w:t>
@@ -449,7 +459,6 @@
           <w:b/>
           <w:lang w:val="pt-BR"/>
         </w:rPr>
-        <w:lastRenderedPageBreak/>
         <w:t>Reunião:</w:t>
       </w:r>
       <w:r>
@@ -635,59 +644,87 @@
         </w:rPr>
         <w:t xml:space="preserve"> Foi discutido sobre</w:t>
       </w:r>
-    </w:p>
-    <w:p>
-      <w:pPr>
-        <w:jc w:val="both"/>
-        <w:rPr>
-          <w:lang w:val="pt-BR"/>
-        </w:rPr>
-      </w:pPr>
-      <w:r>
-        <w:rPr>
-          <w:lang w:val="pt-BR"/>
-        </w:rPr>
-        <w:t xml:space="preserve">É necessário concluir as </w:t>
+      <w:r>
+        <w:rPr>
+          <w:lang w:val="pt-BR"/>
+        </w:rPr>
+        <w:t xml:space="preserve"> as pendencias e um plano de execução para a segunda Sprint, sendo</w:t>
+      </w:r>
+      <w:r>
+        <w:rPr>
+          <w:lang w:val="pt-BR"/>
+        </w:rPr>
+        <w:t xml:space="preserve"> necessário concluir as</w:t>
+      </w:r>
+      <w:r>
+        <w:rPr>
+          <w:lang w:val="pt-BR"/>
+        </w:rPr>
+        <w:t xml:space="preserve"> documentações (Arquitetura</w:t>
+      </w:r>
+      <w:r>
+        <w:rPr>
+          <w:lang w:val="pt-BR"/>
+        </w:rPr>
+        <w:t xml:space="preserve"> -</w:t>
+      </w:r>
+      <w:r>
+        <w:rPr>
+          <w:lang w:val="pt-BR"/>
+        </w:rPr>
+        <w:t xml:space="preserve"> </w:t>
+      </w:r>
+      <w:proofErr w:type="spellStart"/>
+      <w:r>
+        <w:rPr>
+          <w:lang w:val="pt-BR"/>
+        </w:rPr>
+        <w:t>Tássio</w:t>
+      </w:r>
+      <w:proofErr w:type="spellEnd"/>
+      <w:r>
+        <w:rPr>
+          <w:lang w:val="pt-BR"/>
+        </w:rPr>
+        <w:t xml:space="preserve">, plano de projeto e modelo de </w:t>
       </w:r>
       <w:proofErr w:type="gramStart"/>
       <w:r>
         <w:rPr>
           <w:lang w:val="pt-BR"/>
         </w:rPr>
-        <w:t>3</w:t>
+        <w:t xml:space="preserve">visão </w:t>
+      </w:r>
+      <w:r>
+        <w:rPr>
+          <w:lang w:val="pt-BR"/>
+        </w:rPr>
+        <w:t>-</w:t>
+      </w:r>
+      <w:r>
+        <w:rPr>
+          <w:lang w:val="pt-BR"/>
+        </w:rPr>
+        <w:t>Ronaldo</w:t>
       </w:r>
       <w:proofErr w:type="gramEnd"/>
       <w:r>
         <w:rPr>
           <w:lang w:val="pt-BR"/>
         </w:rPr>
-        <w:t xml:space="preserve"> documentações (Arquitetura </w:t>
-      </w:r>
-      <w:proofErr w:type="spellStart"/>
-      <w:r>
-        <w:rPr>
-          <w:lang w:val="pt-BR"/>
-        </w:rPr>
-        <w:t>Tássio</w:t>
-      </w:r>
-      <w:proofErr w:type="spellEnd"/>
-      <w:r>
-        <w:rPr>
-          <w:lang w:val="pt-BR"/>
-        </w:rPr>
-        <w:t xml:space="preserve">, plano de projeto e </w:t>
-      </w:r>
-      <w:r>
-        <w:rPr>
-          <w:lang w:val="pt-BR"/>
-        </w:rPr>
-        <w:t>modelo de visão</w:t>
-      </w:r>
-      <w:r>
-        <w:rPr>
-          <w:lang w:val="pt-BR"/>
-        </w:rPr>
-        <w:t xml:space="preserve"> Ronaldo;  </w:t>
+        <w:t xml:space="preserve">; </w:t>
+      </w:r>
+      <w:r>
+        <w:rPr>
+          <w:lang w:val="pt-BR"/>
+        </w:rPr>
+        <w:t>atualizar</w:t>
+      </w:r>
+      <w:r>
+        <w:rPr>
+          <w:lang w:val="pt-BR"/>
+        </w:rPr>
+        <w:t xml:space="preserve"> </w:t>
       </w:r>
       <w:proofErr w:type="spellStart"/>
       <w:r>
@@ -701,7 +738,13 @@
         <w:rPr>
           <w:lang w:val="pt-BR"/>
         </w:rPr>
-        <w:t xml:space="preserve">/documentação das reuniões - </w:t>
+        <w:t>/docume</w:t>
+      </w:r>
+      <w:r>
+        <w:rPr>
+          <w:lang w:val="pt-BR"/>
+        </w:rPr>
+        <w:t xml:space="preserve">ntação das reuniões - </w:t>
       </w:r>
       <w:proofErr w:type="spellStart"/>
       <w:r>
@@ -715,81 +758,61 @@
         <w:rPr>
           <w:lang w:val="pt-BR"/>
         </w:rPr>
-        <w:t xml:space="preserve">), atualizar </w:t>
-      </w:r>
-      <w:proofErr w:type="spellStart"/>
-      <w:r>
-        <w:rPr>
-          <w:lang w:val="pt-BR"/>
-        </w:rPr>
-        <w:t>backlog</w:t>
-      </w:r>
-      <w:proofErr w:type="spellEnd"/>
-      <w:r>
-        <w:rPr>
-          <w:lang w:val="pt-BR"/>
-        </w:rPr>
-        <w:t>, definir alguém para teste e realizar o teste propriamente dito, implementar histórico .</w:t>
-      </w:r>
-    </w:p>
-    <w:p>
-      <w:pPr>
-        <w:jc w:val="both"/>
-        <w:rPr>
-          <w:lang w:val="pt-BR"/>
-        </w:rPr>
-      </w:pPr>
-      <w:r>
-        <w:rPr>
-          <w:lang w:val="pt-BR"/>
-        </w:rPr>
-        <w:t>2º Sprint Ajustes (</w:t>
-      </w:r>
-      <w:r>
-        <w:rPr>
-          <w:lang w:val="pt-BR"/>
-        </w:rPr>
-        <w:t xml:space="preserve">atualizar </w:t>
-      </w:r>
-      <w:proofErr w:type="spellStart"/>
-      <w:r>
-        <w:rPr>
-          <w:lang w:val="pt-BR"/>
-        </w:rPr>
-        <w:t>backlog</w:t>
-      </w:r>
-      <w:proofErr w:type="spellEnd"/>
-      <w:r>
-        <w:rPr>
-          <w:lang w:val="pt-BR"/>
-        </w:rPr>
-        <w:t xml:space="preserve">, definir alguém para teste e realizar o teste propriamente dito, </w:t>
-      </w:r>
-      <w:proofErr w:type="gramStart"/>
-      <w:r>
-        <w:rPr>
-          <w:lang w:val="pt-BR"/>
-        </w:rPr>
-        <w:t>implementar</w:t>
-      </w:r>
-      <w:proofErr w:type="gramEnd"/>
-      <w:r>
-        <w:rPr>
-          <w:lang w:val="pt-BR"/>
-        </w:rPr>
-        <w:t xml:space="preserve"> histórico</w:t>
-      </w:r>
-      <w:r>
-        <w:rPr>
-          <w:lang w:val="pt-BR"/>
-        </w:rPr>
-        <w:t xml:space="preserve">) e conversor de temperatura </w:t>
-      </w:r>
-    </w:p>
-    <w:p>
-      <w:pPr>
-        <w:jc w:val="both"/>
-        <w:rPr>
+        <w:t>),</w:t>
+      </w:r>
+      <w:r>
+        <w:rPr>
+          <w:lang w:val="pt-BR"/>
+        </w:rPr>
+        <w:t xml:space="preserve"> definir alguém para teste e real</w:t>
+      </w:r>
+      <w:r>
+        <w:rPr>
+          <w:lang w:val="pt-BR"/>
+        </w:rPr>
+        <w:t xml:space="preserve">izar o teste propriamente dito e </w:t>
+      </w:r>
+      <w:r>
+        <w:rPr>
+          <w:lang w:val="pt-BR"/>
+        </w:rPr>
+        <w:t xml:space="preserve">implementar </w:t>
+      </w:r>
+      <w:r>
+        <w:rPr>
+          <w:lang w:val="pt-BR"/>
+        </w:rPr>
+        <w:t xml:space="preserve">o </w:t>
+      </w:r>
+      <w:r>
+        <w:rPr>
+          <w:lang w:val="pt-BR"/>
+        </w:rPr>
+        <w:t>histórico</w:t>
+      </w:r>
+      <w:r>
+        <w:rPr>
+          <w:lang w:val="pt-BR"/>
+        </w:rPr>
+        <w:t xml:space="preserve"> além de resolver um problema de execução no GITHUB</w:t>
+      </w:r>
+      <w:r>
+        <w:rPr>
+          <w:lang w:val="pt-BR"/>
+        </w:rPr>
+        <w:t xml:space="preserve"> e implementar o conversor de temperatura</w:t>
+      </w:r>
+      <w:r>
+        <w:rPr>
+          <w:lang w:val="pt-BR"/>
+        </w:rPr>
+        <w:t>.</w:t>
+      </w:r>
+    </w:p>
+    <w:p>
+      <w:pPr>
+        <w:rPr>
+          <w:b/>
           <w:lang w:val="pt-BR"/>
         </w:rPr>
       </w:pPr>
@@ -847,6 +870,28 @@
         </w:rPr>
         <w:t xml:space="preserve"> </w:t>
       </w:r>
+      <w:r>
+        <w:rPr>
+          <w:lang w:val="pt-BR"/>
+        </w:rPr>
+        <w:t xml:space="preserve">(Corrigir os problemas de </w:t>
+      </w:r>
+      <w:proofErr w:type="spellStart"/>
+      <w:r>
+        <w:rPr>
+          <w:lang w:val="pt-BR"/>
+        </w:rPr>
+        <w:t>branch</w:t>
+      </w:r>
+      <w:proofErr w:type="spellEnd"/>
+      <w:proofErr w:type="gramStart"/>
+      <w:r>
+        <w:rPr>
+          <w:lang w:val="pt-BR"/>
+        </w:rPr>
+        <w:t xml:space="preserve"> )</w:t>
+      </w:r>
+      <w:proofErr w:type="gramEnd"/>
     </w:p>
     <w:p>
       <w:pPr>
@@ -873,25 +918,57 @@
         <w:rPr>
           <w:lang w:val="pt-BR"/>
         </w:rPr>
-        <w:t xml:space="preserve"> de maneira adequada (nas dadas certas, com os arquivos modificados e com todos participando</w:t>
-      </w:r>
-      <w:proofErr w:type="gramStart"/>
-      <w:r>
-        <w:rPr>
-          <w:lang w:val="pt-BR"/>
-        </w:rPr>
-        <w:t>)</w:t>
-      </w:r>
+        <w:t xml:space="preserve"> de maneira adequada </w:t>
+      </w:r>
+    </w:p>
+    <w:p>
+      <w:pPr>
+        <w:rPr>
+          <w:lang w:val="pt-BR"/>
+        </w:rPr>
+      </w:pPr>
+      <w:r>
+        <w:rPr>
+          <w:lang w:val="pt-BR"/>
+        </w:rPr>
+        <w:tab/>
+        <w:t>*</w:t>
+      </w:r>
+      <w:r>
+        <w:rPr>
+          <w:lang w:val="pt-BR"/>
+        </w:rPr>
+        <w:t>Um ou dois membros diferentes a cada Sprint para executar os testes.</w:t>
+      </w:r>
+      <w:r>
+        <w:rPr>
+          <w:lang w:val="pt-BR"/>
+        </w:rPr>
+        <w:t xml:space="preserve"> </w:t>
+      </w:r>
+    </w:p>
+    <w:p>
+      <w:pPr>
+        <w:rPr>
+          <w:lang w:val="pt-BR"/>
+        </w:rPr>
+      </w:pPr>
+    </w:p>
+    <w:p>
+      <w:pPr>
+        <w:rPr>
+          <w:lang w:val="pt-BR"/>
+        </w:rPr>
+      </w:pPr>
+    </w:p>
+    <w:p>
+      <w:pPr>
+        <w:rPr>
+          <w:lang w:val="pt-BR"/>
+        </w:rPr>
+      </w:pPr>
       <w:bookmarkStart w:id="0" w:name="_GoBack"/>
       <w:bookmarkEnd w:id="0"/>
-      <w:proofErr w:type="gramEnd"/>
-    </w:p>
-    <w:p>
-      <w:pPr>
-        <w:rPr>
-          <w:lang w:val="pt-BR"/>
-        </w:rPr>
-      </w:pPr>
     </w:p>
     <w:sectPr>
       <w:pgSz w:w="12240" w:h="15840"/>

</xml_diff>